<commit_message>
2 Sätze in Dokumentation geschrieben und Titelblatt gestaltet
</commit_message>
<xml_diff>
--- a/Dokumentation/Dalmuti DOKU.docx
+++ b/Dokumentation/Dalmuti DOKU.docx
@@ -296,7 +296,7 @@
           <w:sz w:val="24"/>
           <w:szCs w:val="24"/>
         </w:rPr>
-        <w:t>Lukas Frei</w:t>
+        <w:t>Lukas Frey</w:t>
       </w:r>
     </w:p>
     <w:p>
@@ -9284,7 +9284,13 @@
       </w:r>
       <w:proofErr w:type="spellEnd"/>
       <w:r>
-        <w:t xml:space="preserve"> “. Dieses Spiel soll in einer Client-Server Anwendung zu einem </w:t>
+        <w:t xml:space="preserve"> “. Dieses Spiel soll in einer Client-Server Anwendung zu einem</w:t>
+      </w:r>
+      <w:r>
+        <w:t xml:space="preserve"> Online Spiel umfunktioniert werden mit Hilfe von Java-Programmierung. </w:t>
+      </w:r>
+      <w:r>
+        <w:t xml:space="preserve"> </w:t>
       </w:r>
     </w:p>
     <w:p>
@@ -10962,7 +10968,7 @@
           <v:shape id="_x0000_i1025" type="#_x0000_t75" style="width:454.15pt;height:310.95pt" o:ole="">
             <v:imagedata r:id="rId9" o:title=""/>
           </v:shape>
-          <o:OLEObject Type="Embed" ProgID="Visio.Drawing.11" ShapeID="_x0000_i1025" DrawAspect="Content" ObjectID="_1442301945" r:id="rId10"/>
+          <o:OLEObject Type="Embed" ProgID="Visio.Drawing.11" ShapeID="_x0000_i1025" DrawAspect="Content" ObjectID="_1442302471" r:id="rId10"/>
         </w:object>
       </w:r>
     </w:p>
@@ -11187,7 +11193,7 @@
                     <a:blip r:embed="rId11" cstate="print">
                       <a:extLst>
                         <a:ext uri="{28A0092B-C50C-407E-A947-70E740481C1C}">
-                          <a14:useLocalDpi xmlns:a14="http://schemas.microsoft.com/office/drawing/2010/main" xmlns:wps="http://schemas.microsoft.com/office/word/2010/wordprocessingShape" xmlns:wpi="http://schemas.microsoft.com/office/word/2010/wordprocessingInk" xmlns:wpg="http://schemas.microsoft.com/office/word/2010/wordprocessingGroup" xmlns:w14="http://schemas.microsoft.com/office/word/2010/wordml" xmlns:w="http://schemas.openxmlformats.org/wordprocessingml/2006/main" xmlns:w10="urn:schemas-microsoft-com:office:word" xmlns:wp14="http://schemas.microsoft.com/office/word/2010/wordprocessingDrawing" xmlns:v="urn:schemas-microsoft-com:vml" xmlns:o="urn:schemas-microsoft-com:office:office" xmlns:mc="http://schemas.openxmlformats.org/markup-compatibility/2006" xmlns:wpc="http://schemas.microsoft.com/office/word/2010/wordprocessingCanvas" xmlns="" val="0"/>
+                          <a14:useLocalDpi xmlns="" xmlns:wpc="http://schemas.microsoft.com/office/word/2010/wordprocessingCanvas" xmlns:mc="http://schemas.openxmlformats.org/markup-compatibility/2006" xmlns:o="urn:schemas-microsoft-com:office:office" xmlns:v="urn:schemas-microsoft-com:vml" xmlns:wp14="http://schemas.microsoft.com/office/word/2010/wordprocessingDrawing" xmlns:w10="urn:schemas-microsoft-com:office:word" xmlns:w="http://schemas.openxmlformats.org/wordprocessingml/2006/main" xmlns:w14="http://schemas.microsoft.com/office/word/2010/wordml" xmlns:wpg="http://schemas.microsoft.com/office/word/2010/wordprocessingGroup" xmlns:wpi="http://schemas.microsoft.com/office/word/2010/wordprocessingInk" xmlns:wps="http://schemas.microsoft.com/office/word/2010/wordprocessingShape" xmlns:a14="http://schemas.microsoft.com/office/drawing/2010/main" val="0"/>
                         </a:ext>
                       </a:extLst>
                     </a:blip>
@@ -12608,7 +12614,7 @@
           <v:shape id="_x0000_i1026" type="#_x0000_t75" style="width:438.35pt;height:321.25pt" o:ole="">
             <v:imagedata r:id="rId12" o:title=""/>
           </v:shape>
-          <o:OLEObject Type="Embed" ProgID="Visio.Drawing.11" ShapeID="_x0000_i1026" DrawAspect="Content" ObjectID="_1442301946" r:id="rId13"/>
+          <o:OLEObject Type="Embed" ProgID="Visio.Drawing.11" ShapeID="_x0000_i1026" DrawAspect="Content" ObjectID="_1442302472" r:id="rId13"/>
         </w:object>
       </w:r>
     </w:p>
@@ -13999,7 +14005,7 @@
           <v:shape id="_x0000_i1027" type="#_x0000_t75" style="width:568.9pt;height:382.95pt" o:ole="">
             <v:imagedata r:id="rId16" o:title=""/>
           </v:shape>
-          <o:OLEObject Type="Embed" ProgID="Visio.Drawing.11" ShapeID="_x0000_i1027" DrawAspect="Content" ObjectID="_1442301947" r:id="rId17"/>
+          <o:OLEObject Type="Embed" ProgID="Visio.Drawing.11" ShapeID="_x0000_i1027" DrawAspect="Content" ObjectID="_1442302473" r:id="rId17"/>
         </w:object>
       </w:r>
     </w:p>
@@ -17040,7 +17046,7 @@
                     </a:ln>
                     <a:extLst>
                       <a:ext uri="{53640926-AAD7-44D8-BBD7-CCE9431645EC}">
-                        <a14:shadowObscured xmlns:a14="http://schemas.microsoft.com/office/drawing/2010/main" xmlns:wps="http://schemas.microsoft.com/office/word/2010/wordprocessingShape" xmlns:wpi="http://schemas.microsoft.com/office/word/2010/wordprocessingInk" xmlns:wpg="http://schemas.microsoft.com/office/word/2010/wordprocessingGroup" xmlns:w14="http://schemas.microsoft.com/office/word/2010/wordml" xmlns:w="http://schemas.openxmlformats.org/wordprocessingml/2006/main" xmlns:w10="urn:schemas-microsoft-com:office:word" xmlns:wp14="http://schemas.microsoft.com/office/word/2010/wordprocessingDrawing" xmlns:v="urn:schemas-microsoft-com:vml" xmlns:o="urn:schemas-microsoft-com:office:office" xmlns:mc="http://schemas.openxmlformats.org/markup-compatibility/2006" xmlns:wpc="http://schemas.microsoft.com/office/word/2010/wordprocessingCanvas" xmlns=""/>
+                        <a14:shadowObscured xmlns="" xmlns:wpc="http://schemas.microsoft.com/office/word/2010/wordprocessingCanvas" xmlns:mc="http://schemas.openxmlformats.org/markup-compatibility/2006" xmlns:o="urn:schemas-microsoft-com:office:office" xmlns:v="urn:schemas-microsoft-com:vml" xmlns:wp14="http://schemas.microsoft.com/office/word/2010/wordprocessingDrawing" xmlns:w10="urn:schemas-microsoft-com:office:word" xmlns:w="http://schemas.openxmlformats.org/wordprocessingml/2006/main" xmlns:w14="http://schemas.microsoft.com/office/word/2010/wordml" xmlns:wpg="http://schemas.microsoft.com/office/word/2010/wordprocessingGroup" xmlns:wpi="http://schemas.microsoft.com/office/word/2010/wordprocessingInk" xmlns:wps="http://schemas.microsoft.com/office/word/2010/wordprocessingShape" xmlns:a14="http://schemas.microsoft.com/office/drawing/2010/main"/>
                       </a:ext>
                     </a:extLst>
                   </pic:spPr>
@@ -20894,7 +20900,7 @@
                     </a:ln>
                     <a:extLst>
                       <a:ext uri="{53640926-AAD7-44D8-BBD7-CCE9431645EC}">
-                        <a14:shadowObscured xmlns:a14="http://schemas.microsoft.com/office/drawing/2010/main" xmlns:wps="http://schemas.microsoft.com/office/word/2010/wordprocessingShape" xmlns:wpi="http://schemas.microsoft.com/office/word/2010/wordprocessingInk" xmlns:wpg="http://schemas.microsoft.com/office/word/2010/wordprocessingGroup" xmlns:w14="http://schemas.microsoft.com/office/word/2010/wordml" xmlns:w="http://schemas.openxmlformats.org/wordprocessingml/2006/main" xmlns:w10="urn:schemas-microsoft-com:office:word" xmlns:wp14="http://schemas.microsoft.com/office/word/2010/wordprocessingDrawing" xmlns:v="urn:schemas-microsoft-com:vml" xmlns:o="urn:schemas-microsoft-com:office:office" xmlns:mc="http://schemas.openxmlformats.org/markup-compatibility/2006" xmlns:wpc="http://schemas.microsoft.com/office/word/2010/wordprocessingCanvas" xmlns=""/>
+                        <a14:shadowObscured xmlns="" xmlns:wpc="http://schemas.microsoft.com/office/word/2010/wordprocessingCanvas" xmlns:mc="http://schemas.openxmlformats.org/markup-compatibility/2006" xmlns:o="urn:schemas-microsoft-com:office:office" xmlns:v="urn:schemas-microsoft-com:vml" xmlns:wp14="http://schemas.microsoft.com/office/word/2010/wordprocessingDrawing" xmlns:w10="urn:schemas-microsoft-com:office:word" xmlns:w="http://schemas.openxmlformats.org/wordprocessingml/2006/main" xmlns:w14="http://schemas.microsoft.com/office/word/2010/wordml" xmlns:wpg="http://schemas.microsoft.com/office/word/2010/wordprocessingGroup" xmlns:wpi="http://schemas.microsoft.com/office/word/2010/wordprocessingInk" xmlns:wps="http://schemas.microsoft.com/office/word/2010/wordprocessingShape" xmlns:a14="http://schemas.microsoft.com/office/drawing/2010/main"/>
                       </a:ext>
                     </a:extLst>
                   </pic:spPr>
@@ -24973,7 +24979,7 @@
           <v:shape id="_x0000_i1028" type="#_x0000_t75" style="width:453.35pt;height:616.35pt" o:ole="">
             <v:imagedata r:id="rId24" o:title=""/>
           </v:shape>
-          <o:OLEObject Type="Embed" ProgID="Visio.Drawing.11" ShapeID="_x0000_i1028" DrawAspect="Content" ObjectID="_1442301948" r:id="rId25"/>
+          <o:OLEObject Type="Embed" ProgID="Visio.Drawing.11" ShapeID="_x0000_i1028" DrawAspect="Content" ObjectID="_1442302474" r:id="rId25"/>
         </w:object>
       </w:r>
       <w:r>
@@ -25015,7 +25021,7 @@
           <v:shape id="_x0000_i1029" type="#_x0000_t75" style="width:453.35pt;height:669.35pt" o:ole="">
             <v:imagedata r:id="rId26" o:title=""/>
           </v:shape>
-          <o:OLEObject Type="Embed" ProgID="Visio.Drawing.11" ShapeID="_x0000_i1029" DrawAspect="Content" ObjectID="_1442301949" r:id="rId27"/>
+          <o:OLEObject Type="Embed" ProgID="Visio.Drawing.11" ShapeID="_x0000_i1029" DrawAspect="Content" ObjectID="_1442302475" r:id="rId27"/>
         </w:object>
       </w:r>
     </w:p>
@@ -25058,7 +25064,7 @@
           <v:shape id="_x0000_i1030" type="#_x0000_t75" style="width:453.35pt;height:468.4pt" o:ole="">
             <v:imagedata r:id="rId28" o:title=""/>
           </v:shape>
-          <o:OLEObject Type="Embed" ProgID="Visio.Drawing.11" ShapeID="_x0000_i1030" DrawAspect="Content" ObjectID="_1442301950" r:id="rId29"/>
+          <o:OLEObject Type="Embed" ProgID="Visio.Drawing.11" ShapeID="_x0000_i1030" DrawAspect="Content" ObjectID="_1442302476" r:id="rId29"/>
         </w:object>
       </w:r>
     </w:p>
@@ -25105,7 +25111,7 @@
           <v:shape id="_x0000_i1031" type="#_x0000_t75" style="width:453.35pt;height:660.65pt" o:ole="">
             <v:imagedata r:id="rId30" o:title=""/>
           </v:shape>
-          <o:OLEObject Type="Embed" ProgID="Visio.Drawing.11" ShapeID="_x0000_i1031" DrawAspect="Content" ObjectID="_1442301951" r:id="rId31"/>
+          <o:OLEObject Type="Embed" ProgID="Visio.Drawing.11" ShapeID="_x0000_i1031" DrawAspect="Content" ObjectID="_1442302477" r:id="rId31"/>
         </w:object>
       </w:r>
     </w:p>
@@ -25153,7 +25159,7 @@
           <v:shape id="_x0000_i1032" type="#_x0000_t75" style="width:453.35pt;height:601.3pt" o:ole="">
             <v:imagedata r:id="rId32" o:title=""/>
           </v:shape>
-          <o:OLEObject Type="Embed" ProgID="Visio.Drawing.11" ShapeID="_x0000_i1032" DrawAspect="Content" ObjectID="_1442301952" r:id="rId33"/>
+          <o:OLEObject Type="Embed" ProgID="Visio.Drawing.11" ShapeID="_x0000_i1032" DrawAspect="Content" ObjectID="_1442302478" r:id="rId33"/>
         </w:object>
       </w:r>
     </w:p>
@@ -25224,7 +25230,7 @@
           <v:shape id="_x0000_i1033" type="#_x0000_t75" style="width:453.35pt;height:509.55pt" o:ole="">
             <v:imagedata r:id="rId34" o:title=""/>
           </v:shape>
-          <o:OLEObject Type="Embed" ProgID="Visio.Drawing.11" ShapeID="_x0000_i1033" DrawAspect="Content" ObjectID="_1442301953" r:id="rId35"/>
+          <o:OLEObject Type="Embed" ProgID="Visio.Drawing.11" ShapeID="_x0000_i1033" DrawAspect="Content" ObjectID="_1442302479" r:id="rId35"/>
         </w:object>
       </w:r>
     </w:p>
@@ -25279,7 +25285,7 @@
           <v:shape id="_x0000_i1034" type="#_x0000_t75" style="width:453.35pt;height:408.25pt" o:ole="">
             <v:imagedata r:id="rId36" o:title=""/>
           </v:shape>
-          <o:OLEObject Type="Embed" ProgID="Visio.Drawing.11" ShapeID="_x0000_i1034" DrawAspect="Content" ObjectID="_1442301954" r:id="rId37"/>
+          <o:OLEObject Type="Embed" ProgID="Visio.Drawing.11" ShapeID="_x0000_i1034" DrawAspect="Content" ObjectID="_1442302480" r:id="rId37"/>
         </w:object>
       </w:r>
     </w:p>
@@ -25334,7 +25340,7 @@
           <v:shape id="_x0000_i1035" type="#_x0000_t75" style="width:453.35pt;height:455.75pt" o:ole="">
             <v:imagedata r:id="rId38" o:title=""/>
           </v:shape>
-          <o:OLEObject Type="Embed" ProgID="Visio.Drawing.11" ShapeID="_x0000_i1035" DrawAspect="Content" ObjectID="_1442301955" r:id="rId39"/>
+          <o:OLEObject Type="Embed" ProgID="Visio.Drawing.11" ShapeID="_x0000_i1035" DrawAspect="Content" ObjectID="_1442302481" r:id="rId39"/>
         </w:object>
       </w:r>
     </w:p>
@@ -25402,7 +25408,7 @@
           <v:shape id="_x0000_i1036" type="#_x0000_t75" style="width:453.35pt;height:540.4pt" o:ole="">
             <v:imagedata r:id="rId40" o:title=""/>
           </v:shape>
-          <o:OLEObject Type="Embed" ProgID="Visio.Drawing.11" ShapeID="_x0000_i1036" DrawAspect="Content" ObjectID="_1442301956" r:id="rId41"/>
+          <o:OLEObject Type="Embed" ProgID="Visio.Drawing.11" ShapeID="_x0000_i1036" DrawAspect="Content" ObjectID="_1442302482" r:id="rId41"/>
         </w:object>
       </w:r>
     </w:p>
@@ -25449,7 +25455,7 @@
           <v:shape id="_x0000_i1037" type="#_x0000_t75" style="width:453.35pt;height:329.95pt" o:ole="">
             <v:imagedata r:id="rId42" o:title=""/>
           </v:shape>
-          <o:OLEObject Type="Embed" ProgID="Visio.Drawing.11" ShapeID="_x0000_i1037" DrawAspect="Content" ObjectID="_1442301957" r:id="rId43"/>
+          <o:OLEObject Type="Embed" ProgID="Visio.Drawing.11" ShapeID="_x0000_i1037" DrawAspect="Content" ObjectID="_1442302483" r:id="rId43"/>
         </w:object>
       </w:r>
     </w:p>
@@ -25511,7 +25517,7 @@
           <v:shape id="_x0000_i1038" type="#_x0000_t75" style="width:453.35pt;height:458.9pt" o:ole="">
             <v:imagedata r:id="rId44" o:title=""/>
           </v:shape>
-          <o:OLEObject Type="Embed" ProgID="Visio.Drawing.11" ShapeID="_x0000_i1038" DrawAspect="Content" ObjectID="_1442301958" r:id="rId45"/>
+          <o:OLEObject Type="Embed" ProgID="Visio.Drawing.11" ShapeID="_x0000_i1038" DrawAspect="Content" ObjectID="_1442302484" r:id="rId45"/>
         </w:object>
       </w:r>
     </w:p>
@@ -25566,7 +25572,7 @@
           <v:shape id="_x0000_i1039" type="#_x0000_t75" style="width:453.35pt;height:606.85pt" o:ole="">
             <v:imagedata r:id="rId46" o:title=""/>
           </v:shape>
-          <o:OLEObject Type="Embed" ProgID="Visio.Drawing.11" ShapeID="_x0000_i1039" DrawAspect="Content" ObjectID="_1442301959" r:id="rId47"/>
+          <o:OLEObject Type="Embed" ProgID="Visio.Drawing.11" ShapeID="_x0000_i1039" DrawAspect="Content" ObjectID="_1442302485" r:id="rId47"/>
         </w:object>
       </w:r>
     </w:p>
@@ -25613,7 +25619,7 @@
           <v:shape id="_x0000_i1040" type="#_x0000_t75" style="width:453.35pt;height:519.05pt" o:ole="">
             <v:imagedata r:id="rId48" o:title=""/>
           </v:shape>
-          <o:OLEObject Type="Embed" ProgID="Visio.Drawing.11" ShapeID="_x0000_i1040" DrawAspect="Content" ObjectID="_1442301960" r:id="rId49"/>
+          <o:OLEObject Type="Embed" ProgID="Visio.Drawing.11" ShapeID="_x0000_i1040" DrawAspect="Content" ObjectID="_1442302486" r:id="rId49"/>
         </w:object>
       </w:r>
     </w:p>
@@ -25681,7 +25687,7 @@
           <v:shape id="_x0000_i1041" type="#_x0000_t75" style="width:453.35pt;height:454.95pt" o:ole="">
             <v:imagedata r:id="rId50" o:title=""/>
           </v:shape>
-          <o:OLEObject Type="Embed" ProgID="Visio.Drawing.11" ShapeID="_x0000_i1041" DrawAspect="Content" ObjectID="_1442301961" r:id="rId51"/>
+          <o:OLEObject Type="Embed" ProgID="Visio.Drawing.11" ShapeID="_x0000_i1041" DrawAspect="Content" ObjectID="_1442302487" r:id="rId51"/>
         </w:object>
       </w:r>
     </w:p>
@@ -25728,7 +25734,7 @@
           <v:shape id="_x0000_i1042" type="#_x0000_t75" style="width:453.35pt;height:390.05pt" o:ole="">
             <v:imagedata r:id="rId52" o:title=""/>
           </v:shape>
-          <o:OLEObject Type="Embed" ProgID="Visio.Drawing.11" ShapeID="_x0000_i1042" DrawAspect="Content" ObjectID="_1442301962" r:id="rId53"/>
+          <o:OLEObject Type="Embed" ProgID="Visio.Drawing.11" ShapeID="_x0000_i1042" DrawAspect="Content" ObjectID="_1442302488" r:id="rId53"/>
         </w:object>
       </w:r>
     </w:p>
@@ -25861,6 +25867,9 @@
     <w:pPr>
       <w:pStyle w:val="Fuzeile"/>
     </w:pPr>
+    <w:r>
+      <w:t>Gruppe Hans</w:t>
+    </w:r>
   </w:p>
 </w:ftr>
 </file>
@@ -25930,7 +25939,7 @@
                   <a:blip r:embed="rId1" cstate="print">
                     <a:extLst>
                       <a:ext uri="{28A0092B-C50C-407E-A947-70E740481C1C}">
-                        <a14:useLocalDpi xmlns:a14="http://schemas.microsoft.com/office/drawing/2010/main" xmlns:wps="http://schemas.microsoft.com/office/word/2010/wordprocessingShape" xmlns:wpi="http://schemas.microsoft.com/office/word/2010/wordprocessingInk" xmlns:wpg="http://schemas.microsoft.com/office/word/2010/wordprocessingGroup" xmlns:w14="http://schemas.microsoft.com/office/word/2010/wordml" xmlns:w="http://schemas.openxmlformats.org/wordprocessingml/2006/main" xmlns:w10="urn:schemas-microsoft-com:office:word" xmlns:wp14="http://schemas.microsoft.com/office/word/2010/wordprocessingDrawing" xmlns:v="urn:schemas-microsoft-com:vml" xmlns:o="urn:schemas-microsoft-com:office:office" xmlns:mc="http://schemas.openxmlformats.org/markup-compatibility/2006" xmlns:wpc="http://schemas.microsoft.com/office/word/2010/wordprocessingCanvas" xmlns="" val="0"/>
+                        <a14:useLocalDpi xmlns="" xmlns:wpc="http://schemas.microsoft.com/office/word/2010/wordprocessingCanvas" xmlns:mc="http://schemas.openxmlformats.org/markup-compatibility/2006" xmlns:o="urn:schemas-microsoft-com:office:office" xmlns:v="urn:schemas-microsoft-com:vml" xmlns:wp14="http://schemas.microsoft.com/office/word/2010/wordprocessingDrawing" xmlns:w10="urn:schemas-microsoft-com:office:word" xmlns:w="http://schemas.openxmlformats.org/wordprocessingml/2006/main" xmlns:w14="http://schemas.microsoft.com/office/word/2010/wordml" xmlns:wpg="http://schemas.microsoft.com/office/word/2010/wordprocessingGroup" xmlns:wpi="http://schemas.microsoft.com/office/word/2010/wordprocessingInk" xmlns:wps="http://schemas.microsoft.com/office/word/2010/wordprocessingShape" xmlns:a14="http://schemas.microsoft.com/office/drawing/2010/main" val="0"/>
                       </a:ext>
                     </a:extLst>
                   </a:blip>
@@ -25951,7 +25960,7 @@
                   </a:ln>
                   <a:extLst>
                     <a:ext uri="{53640926-AAD7-44D8-BBD7-CCE9431645EC}">
-                      <a14:shadowObscured xmlns:a14="http://schemas.microsoft.com/office/drawing/2010/main" xmlns:wps="http://schemas.microsoft.com/office/word/2010/wordprocessingShape" xmlns:wpi="http://schemas.microsoft.com/office/word/2010/wordprocessingInk" xmlns:wpg="http://schemas.microsoft.com/office/word/2010/wordprocessingGroup" xmlns:w14="http://schemas.microsoft.com/office/word/2010/wordml" xmlns:w="http://schemas.openxmlformats.org/wordprocessingml/2006/main" xmlns:w10="urn:schemas-microsoft-com:office:word" xmlns:wp14="http://schemas.microsoft.com/office/word/2010/wordprocessingDrawing" xmlns:v="urn:schemas-microsoft-com:vml" xmlns:o="urn:schemas-microsoft-com:office:office" xmlns:mc="http://schemas.openxmlformats.org/markup-compatibility/2006" xmlns:wpc="http://schemas.microsoft.com/office/word/2010/wordprocessingCanvas" xmlns=""/>
+                      <a14:shadowObscured xmlns="" xmlns:wpc="http://schemas.microsoft.com/office/word/2010/wordprocessingCanvas" xmlns:mc="http://schemas.openxmlformats.org/markup-compatibility/2006" xmlns:o="urn:schemas-microsoft-com:office:office" xmlns:v="urn:schemas-microsoft-com:vml" xmlns:wp14="http://schemas.microsoft.com/office/word/2010/wordprocessingDrawing" xmlns:w10="urn:schemas-microsoft-com:office:word" xmlns:w="http://schemas.openxmlformats.org/wordprocessingml/2006/main" xmlns:w14="http://schemas.microsoft.com/office/word/2010/wordml" xmlns:wpg="http://schemas.microsoft.com/office/word/2010/wordprocessingGroup" xmlns:wpi="http://schemas.microsoft.com/office/word/2010/wordprocessingInk" xmlns:wps="http://schemas.microsoft.com/office/word/2010/wordprocessingShape" xmlns:a14="http://schemas.microsoft.com/office/drawing/2010/main"/>
                     </a:ext>
                   </a:extLst>
                 </pic:spPr>
@@ -29967,7 +29976,7 @@
 </file>
 
 <file path=customXml/itemProps1.xml><?xml version="1.0" encoding="utf-8"?>
-<ds:datastoreItem xmlns:ds="http://schemas.openxmlformats.org/officeDocument/2006/customXml" ds:itemID="{FA408622-C6B2-4BEB-8374-AB86C39DC8E9}">
+<ds:datastoreItem xmlns:ds="http://schemas.openxmlformats.org/officeDocument/2006/customXml" ds:itemID="{01142D20-3EA6-4F73-86F8-AF7BC1C1602A}">
   <ds:schemaRefs>
     <ds:schemaRef ds:uri="http://schemas.openxmlformats.org/officeDocument/2006/bibliography"/>
   </ds:schemaRefs>

</xml_diff>